<commit_message>
separated other costs into travel + other
</commit_message>
<xml_diff>
--- a/Work Packages/WP1 Management/KPIs/PaNOSC - FinancialControl_20181215.docx
+++ b/Work Packages/WP1 Management/KPIs/PaNOSC - FinancialControl_20181215.docx
@@ -369,19 +369,33 @@
               <w:rPr>
                 <w:b/>
               </w:rPr>
-              <w:t>Andrew G</w:t>
-            </w:r>
+              <w:t xml:space="preserve">Andrew </w:t>
+            </w:r>
+            <w:proofErr w:type="spellStart"/>
             <w:r>
               <w:rPr>
                 <w:b/>
               </w:rPr>
+              <w:t>G</w:t>
+            </w:r>
+            <w:r>
+              <w:rPr>
+                <w:b/>
+              </w:rPr>
               <w:t>ö</w:t>
             </w:r>
             <w:r>
               <w:rPr>
                 <w:b/>
               </w:rPr>
-              <w:t>tz (andy.gotz@esrf.fr)</w:t>
+              <w:t>tz</w:t>
+            </w:r>
+            <w:proofErr w:type="spellEnd"/>
+            <w:r>
+              <w:rPr>
+                <w:b/>
+              </w:rPr>
+              <w:t xml:space="preserve"> (andy.gotz@esrf.fr)</w:t>
             </w:r>
           </w:p>
         </w:tc>
@@ -727,11 +741,33 @@
                 <w:rFonts w:ascii="Times New Roman" w:eastAsia="Times New Roman" w:hAnsi="Times New Roman" w:cs="Times New Roman"/>
               </w:rPr>
             </w:pPr>
+            <w:proofErr w:type="spellStart"/>
             <w:r>
               <w:rPr>
                 <w:rFonts w:ascii="Times New Roman" w:eastAsia="Times New Roman" w:hAnsi="Times New Roman" w:cs="Times New Roman"/>
               </w:rPr>
-              <w:t>Institut Laue-Langevin (ILL)</w:t>
+              <w:t>Institut</w:t>
+            </w:r>
+            <w:proofErr w:type="spellEnd"/>
+            <w:r>
+              <w:rPr>
+                <w:rFonts w:ascii="Times New Roman" w:eastAsia="Times New Roman" w:hAnsi="Times New Roman" w:cs="Times New Roman"/>
+              </w:rPr>
+              <w:t xml:space="preserve"> Laue-</w:t>
+            </w:r>
+            <w:proofErr w:type="spellStart"/>
+            <w:r>
+              <w:rPr>
+                <w:rFonts w:ascii="Times New Roman" w:eastAsia="Times New Roman" w:hAnsi="Times New Roman" w:cs="Times New Roman"/>
+              </w:rPr>
+              <w:t>Langevin</w:t>
+            </w:r>
+            <w:proofErr w:type="spellEnd"/>
+            <w:r>
+              <w:rPr>
+                <w:rFonts w:ascii="Times New Roman" w:eastAsia="Times New Roman" w:hAnsi="Times New Roman" w:cs="Times New Roman"/>
+              </w:rPr>
+              <w:t xml:space="preserve"> (ILL)</w:t>
             </w:r>
           </w:p>
         </w:tc>
@@ -1709,22 +1745,21 @@
           <w:ilvl w:val="0"/>
           <w:numId w:val="34"/>
         </w:numPr>
-        <w:jc w:val="both"/>
       </w:pPr>
       <w:r>
-        <w:t>Other</w:t>
+        <w:t>Actual cost (in K€) for the travel budget</w:t>
       </w:r>
+    </w:p>
+    <w:p>
+      <w:pPr>
+        <w:pStyle w:val="ListParagraph"/>
+        <w:numPr>
+          <w:ilvl w:val="0"/>
+          <w:numId w:val="34"/>
+        </w:numPr>
+      </w:pPr>
       <w:r>
-        <w:t xml:space="preserve"> direct costs</w:t>
-      </w:r>
-      <w:r>
-        <w:t xml:space="preserve"> (in K€), like </w:t>
-      </w:r>
-      <w:r>
-        <w:t>trav</w:t>
-      </w:r>
-      <w:r>
-        <w:t>el and any other purchases/expenses</w:t>
+        <w:t xml:space="preserve">Actual other purchases/expenses (in K€) </w:t>
       </w:r>
     </w:p>
     <w:p>
@@ -2276,7 +2311,16 @@
               </w:pBdr>
             </w:pPr>
             <w:r>
-              <w:t>PMs Cost (</w:t>
+              <w:t xml:space="preserve">PMs Cost </w:t>
+            </w:r>
+            <w:r>
+              <w:br/>
+            </w:r>
+            <w:r>
+              <w:t>(</w:t>
+            </w:r>
+            <w:r>
+              <w:t xml:space="preserve">in </w:t>
             </w:r>
             <w:r>
               <w:t>K€)</w:t>
@@ -2471,10 +2515,208 @@
               </w:pBdr>
             </w:pPr>
             <w:r>
-              <w:t>Other direct costs (</w:t>
+              <w:t>Travel</w:t>
+            </w:r>
+            <w:r>
+              <w:t xml:space="preserve"> costs (</w:t>
+            </w:r>
+            <w:r>
+              <w:t xml:space="preserve">in </w:t>
             </w:r>
             <w:r>
               <w:t>K€)</w:t>
+            </w:r>
+          </w:p>
+        </w:tc>
+        <w:tc>
+          <w:tcPr>
+            <w:tcW w:w="850" w:type="dxa"/>
+          </w:tcPr>
+          <w:p>
+            <w:pPr>
+              <w:pBdr>
+                <w:top w:val="none" w:sz="0" w:space="0" w:color="auto"/>
+                <w:left w:val="none" w:sz="0" w:space="0" w:color="auto"/>
+                <w:bottom w:val="none" w:sz="0" w:space="0" w:color="auto"/>
+                <w:right w:val="none" w:sz="0" w:space="0" w:color="auto"/>
+                <w:between w:val="none" w:sz="0" w:space="0" w:color="auto"/>
+              </w:pBdr>
+              <w:jc w:val="both"/>
+            </w:pPr>
+          </w:p>
+        </w:tc>
+        <w:tc>
+          <w:tcPr>
+            <w:tcW w:w="851" w:type="dxa"/>
+          </w:tcPr>
+          <w:p>
+            <w:pPr>
+              <w:pBdr>
+                <w:top w:val="none" w:sz="0" w:space="0" w:color="auto"/>
+                <w:left w:val="none" w:sz="0" w:space="0" w:color="auto"/>
+                <w:bottom w:val="none" w:sz="0" w:space="0" w:color="auto"/>
+                <w:right w:val="none" w:sz="0" w:space="0" w:color="auto"/>
+                <w:between w:val="none" w:sz="0" w:space="0" w:color="auto"/>
+              </w:pBdr>
+              <w:jc w:val="both"/>
+            </w:pPr>
+          </w:p>
+        </w:tc>
+        <w:tc>
+          <w:tcPr>
+            <w:tcW w:w="850" w:type="dxa"/>
+          </w:tcPr>
+          <w:p>
+            <w:pPr>
+              <w:pBdr>
+                <w:top w:val="none" w:sz="0" w:space="0" w:color="auto"/>
+                <w:left w:val="none" w:sz="0" w:space="0" w:color="auto"/>
+                <w:bottom w:val="none" w:sz="0" w:space="0" w:color="auto"/>
+                <w:right w:val="none" w:sz="0" w:space="0" w:color="auto"/>
+                <w:between w:val="none" w:sz="0" w:space="0" w:color="auto"/>
+              </w:pBdr>
+              <w:jc w:val="both"/>
+            </w:pPr>
+          </w:p>
+        </w:tc>
+        <w:tc>
+          <w:tcPr>
+            <w:tcW w:w="851" w:type="dxa"/>
+          </w:tcPr>
+          <w:p>
+            <w:pPr>
+              <w:pBdr>
+                <w:top w:val="none" w:sz="0" w:space="0" w:color="auto"/>
+                <w:left w:val="none" w:sz="0" w:space="0" w:color="auto"/>
+                <w:bottom w:val="none" w:sz="0" w:space="0" w:color="auto"/>
+                <w:right w:val="none" w:sz="0" w:space="0" w:color="auto"/>
+                <w:between w:val="none" w:sz="0" w:space="0" w:color="auto"/>
+              </w:pBdr>
+              <w:jc w:val="both"/>
+            </w:pPr>
+          </w:p>
+        </w:tc>
+        <w:tc>
+          <w:tcPr>
+            <w:tcW w:w="850" w:type="dxa"/>
+          </w:tcPr>
+          <w:p>
+            <w:pPr>
+              <w:pBdr>
+                <w:top w:val="none" w:sz="0" w:space="0" w:color="auto"/>
+                <w:left w:val="none" w:sz="0" w:space="0" w:color="auto"/>
+                <w:bottom w:val="none" w:sz="0" w:space="0" w:color="auto"/>
+                <w:right w:val="none" w:sz="0" w:space="0" w:color="auto"/>
+                <w:between w:val="none" w:sz="0" w:space="0" w:color="auto"/>
+              </w:pBdr>
+              <w:jc w:val="both"/>
+            </w:pPr>
+          </w:p>
+        </w:tc>
+        <w:tc>
+          <w:tcPr>
+            <w:tcW w:w="851" w:type="dxa"/>
+          </w:tcPr>
+          <w:p>
+            <w:pPr>
+              <w:pBdr>
+                <w:top w:val="none" w:sz="0" w:space="0" w:color="auto"/>
+                <w:left w:val="none" w:sz="0" w:space="0" w:color="auto"/>
+                <w:bottom w:val="none" w:sz="0" w:space="0" w:color="auto"/>
+                <w:right w:val="none" w:sz="0" w:space="0" w:color="auto"/>
+                <w:between w:val="none" w:sz="0" w:space="0" w:color="auto"/>
+              </w:pBdr>
+              <w:jc w:val="both"/>
+            </w:pPr>
+          </w:p>
+        </w:tc>
+        <w:tc>
+          <w:tcPr>
+            <w:tcW w:w="850" w:type="dxa"/>
+          </w:tcPr>
+          <w:p>
+            <w:pPr>
+              <w:pBdr>
+                <w:top w:val="none" w:sz="0" w:space="0" w:color="auto"/>
+                <w:left w:val="none" w:sz="0" w:space="0" w:color="auto"/>
+                <w:bottom w:val="none" w:sz="0" w:space="0" w:color="auto"/>
+                <w:right w:val="none" w:sz="0" w:space="0" w:color="auto"/>
+                <w:between w:val="none" w:sz="0" w:space="0" w:color="auto"/>
+              </w:pBdr>
+              <w:jc w:val="both"/>
+            </w:pPr>
+          </w:p>
+        </w:tc>
+        <w:tc>
+          <w:tcPr>
+            <w:tcW w:w="851" w:type="dxa"/>
+          </w:tcPr>
+          <w:p>
+            <w:pPr>
+              <w:pBdr>
+                <w:top w:val="none" w:sz="0" w:space="0" w:color="auto"/>
+                <w:left w:val="none" w:sz="0" w:space="0" w:color="auto"/>
+                <w:bottom w:val="none" w:sz="0" w:space="0" w:color="auto"/>
+                <w:right w:val="none" w:sz="0" w:space="0" w:color="auto"/>
+                <w:between w:val="none" w:sz="0" w:space="0" w:color="auto"/>
+              </w:pBdr>
+              <w:jc w:val="both"/>
+            </w:pPr>
+          </w:p>
+        </w:tc>
+        <w:tc>
+          <w:tcPr>
+            <w:tcW w:w="721" w:type="dxa"/>
+          </w:tcPr>
+          <w:p>
+            <w:pPr>
+              <w:pBdr>
+                <w:top w:val="none" w:sz="0" w:space="0" w:color="auto"/>
+                <w:left w:val="none" w:sz="0" w:space="0" w:color="auto"/>
+                <w:bottom w:val="none" w:sz="0" w:space="0" w:color="auto"/>
+                <w:right w:val="none" w:sz="0" w:space="0" w:color="auto"/>
+                <w:between w:val="none" w:sz="0" w:space="0" w:color="auto"/>
+              </w:pBdr>
+              <w:jc w:val="both"/>
+            </w:pPr>
+          </w:p>
+        </w:tc>
+        <w:tc>
+          <w:tcPr>
+            <w:tcW w:w="1003" w:type="dxa"/>
+            <w:shd w:val="clear" w:color="auto" w:fill="F2F2F2" w:themeFill="background1" w:themeFillShade="F2"/>
+          </w:tcPr>
+          <w:p>
+            <w:pPr>
+              <w:pBdr>
+                <w:top w:val="none" w:sz="0" w:space="0" w:color="auto"/>
+                <w:left w:val="none" w:sz="0" w:space="0" w:color="auto"/>
+                <w:bottom w:val="none" w:sz="0" w:space="0" w:color="auto"/>
+                <w:right w:val="none" w:sz="0" w:space="0" w:color="auto"/>
+                <w:between w:val="none" w:sz="0" w:space="0" w:color="auto"/>
+              </w:pBdr>
+              <w:jc w:val="both"/>
+            </w:pPr>
+          </w:p>
+        </w:tc>
+      </w:tr>
+      <w:tr>
+        <w:tc>
+          <w:tcPr>
+            <w:tcW w:w="1555" w:type="dxa"/>
+          </w:tcPr>
+          <w:p>
+            <w:pPr>
+              <w:pBdr>
+                <w:top w:val="none" w:sz="0" w:space="0" w:color="auto"/>
+                <w:left w:val="none" w:sz="0" w:space="0" w:color="auto"/>
+                <w:bottom w:val="none" w:sz="0" w:space="0" w:color="auto"/>
+                <w:right w:val="none" w:sz="0" w:space="0" w:color="auto"/>
+                <w:between w:val="none" w:sz="0" w:space="0" w:color="auto"/>
+              </w:pBdr>
+            </w:pPr>
+            <w:r>
+              <w:t>Other costs (in K€)</w:t>
             </w:r>
           </w:p>
         </w:tc>
@@ -3336,11 +3578,19 @@
       <w:r>
         <w:t xml:space="preserve">The reports will be made by filling the four values named in the </w:t>
       </w:r>
+      <w:proofErr w:type="gramStart"/>
       <w:r>
         <w:rPr>
           <w:i/>
         </w:rPr>
-        <w:t>What to report</w:t>
+        <w:t>What</w:t>
+      </w:r>
+      <w:proofErr w:type="gramEnd"/>
+      <w:r>
+        <w:rPr>
+          <w:i/>
+        </w:rPr>
+        <w:t xml:space="preserve"> to report</w:t>
       </w:r>
       <w:r>
         <w:t xml:space="preserve"> section above in a spreadsheet. </w:t>
@@ -3499,13 +3749,7 @@
         <w:jc w:val="both"/>
       </w:pPr>
       <w:r>
-        <w:t>Each member of the Project Management Committee</w:t>
-      </w:r>
-      <w:r>
-        <w:t xml:space="preserve"> representing their institute</w:t>
-      </w:r>
-      <w:r>
-        <w:t xml:space="preserve"> will be responsible for </w:t>
+        <w:t xml:space="preserve">Each member of the Project Management Committee representing their institute will be responsible for </w:t>
       </w:r>
     </w:p>
     <w:p>
@@ -10615,7 +10859,7 @@
 </file>
 
 <file path=customXml/itemProps1.xml><?xml version="1.0" encoding="utf-8"?>
-<ds:datastoreItem xmlns:ds="http://schemas.openxmlformats.org/officeDocument/2006/customXml" ds:itemID="{DF8A8DD9-B89D-49E7-983C-64E989BFA63F}">
+<ds:datastoreItem xmlns:ds="http://schemas.openxmlformats.org/officeDocument/2006/customXml" ds:itemID="{6D50D756-3CF1-4D50-8433-426E14ED1A48}">
   <ds:schemaRefs>
     <ds:schemaRef ds:uri="http://schemas.openxmlformats.org/officeDocument/2006/bibliography"/>
   </ds:schemaRefs>

</xml_diff>